<commit_message>
More write on reports
</commit_message>
<xml_diff>
--- a/scaling_research/reports/for_the_final_report/prep.docx
+++ b/scaling_research/reports/for_the_final_report/prep.docx
@@ -18,7 +18,15 @@
         <w:t>e;</w:t>
       </w:r>
       <w:r>
-        <w:t xml:space="preserve"> grouped by time window; 5 – 10 – 15 min ; with 10min used for tuning</w:t>
+        <w:t xml:space="preserve"> grouped by time window; 5 – 10 – 15 </w:t>
+      </w:r>
+      <w:proofErr w:type="gramStart"/>
+      <w:r>
+        <w:t>min ;</w:t>
+      </w:r>
+      <w:proofErr w:type="gramEnd"/>
+      <w:r>
+        <w:t xml:space="preserve"> with 10min used for tuning</w:t>
       </w:r>
     </w:p>
     <w:p>
@@ -37,10 +45,275 @@
       </w:r>
     </w:p>
     <w:p>
+      <w:pPr>
+        <w:rPr>
+          <w:noProof/>
+        </w:rPr>
+      </w:pPr>
+      <w:r>
+        <w:t>1.</w:t>
+      </w:r>
       <w:r>
         <w:t>The naïve approach: predict that the workload won’t change, so nr requests at moment t+2 will be nr requests at moment t.</w:t>
       </w:r>
     </w:p>
+    <w:p>
+      <w:r>
+        <w:t>See reports/baseline – for plots and measurements</w:t>
+      </w:r>
+    </w:p>
+    <w:p>
+      <w:r>
+        <w:t>2. A classic approach: ARIMA</w:t>
+      </w:r>
+    </w:p>
+    <w:p>
+      <w:r>
+        <w:t xml:space="preserve">See </w:t>
+      </w:r>
+      <w:proofErr w:type="spellStart"/>
+      <w:r>
+        <w:t>arima</w:t>
+      </w:r>
+      <w:proofErr w:type="spellEnd"/>
+      <w:r>
+        <w:t>/params for choice of params</w:t>
+      </w:r>
+    </w:p>
+    <w:p>
+      <w:r>
+        <w:t xml:space="preserve">See </w:t>
+      </w:r>
+      <w:proofErr w:type="spellStart"/>
+      <w:r>
+        <w:t>arima</w:t>
+      </w:r>
+      <w:proofErr w:type="spellEnd"/>
+      <w:r>
+        <w:t>/centralized for results</w:t>
+      </w:r>
+    </w:p>
+    <w:p>
+      <w:r>
+        <w:t>Parameter tuning</w:t>
+      </w:r>
+    </w:p>
+    <w:p>
+      <w:pPr>
+        <w:pStyle w:val="ListParagraph"/>
+        <w:numPr>
+          <w:ilvl w:val="0"/>
+          <w:numId w:val="2"/>
+        </w:numPr>
+      </w:pPr>
+      <w:r>
+        <w:t xml:space="preserve">This is the validation </w:t>
+      </w:r>
+      <w:proofErr w:type="gramStart"/>
+      <w:r>
+        <w:t>phase ;</w:t>
+      </w:r>
+      <w:proofErr w:type="gramEnd"/>
+      <w:r>
+        <w:t xml:space="preserve"> so we use K-Fold cross validation and average the results; K-Fold splits the dataset into k parts, performs training on k-1 and validation on the one left out; we use 3 folds for this exp</w:t>
+      </w:r>
+    </w:p>
+    <w:p>
+      <w:pPr>
+        <w:ind w:left="360"/>
+      </w:pPr>
+    </w:p>
+    <w:p>
+      <w:pPr>
+        <w:pStyle w:val="ListParagraph"/>
+        <w:numPr>
+          <w:ilvl w:val="0"/>
+          <w:numId w:val="2"/>
+        </w:numPr>
+      </w:pPr>
+      <w:r>
+        <w:t xml:space="preserve">Set the baseline </w:t>
+      </w:r>
+      <w:proofErr w:type="spellStart"/>
+      <w:r>
+        <w:t>mlp</w:t>
+      </w:r>
+      <w:proofErr w:type="spellEnd"/>
+      <w:r>
+        <w:t xml:space="preserve"> model</w:t>
+      </w:r>
+    </w:p>
+    <w:p>
+      <w:r>
+        <w:t>After manually trying some configurations, set a baseline MLP model, with n = 24</w:t>
+      </w:r>
+    </w:p>
+    <w:p>
+      <w:r>
+        <w:rPr>
+          <w:noProof/>
+        </w:rPr>
+        <w:drawing>
+          <wp:inline distT="0" distB="0" distL="0" distR="0" wp14:anchorId="637BF8F1" wp14:editId="6466FE92">
+            <wp:extent cx="2529840" cy="2505098"/>
+            <wp:effectExtent l="0" t="0" r="3810" b="9525"/>
+            <wp:docPr id="2" name="Picture 2"/>
+            <wp:cNvGraphicFramePr>
+              <a:graphicFrameLocks xmlns:a="http://schemas.openxmlformats.org/drawingml/2006/main" noChangeAspect="1"/>
+            </wp:cNvGraphicFramePr>
+            <a:graphic xmlns:a="http://schemas.openxmlformats.org/drawingml/2006/main">
+              <a:graphicData uri="http://schemas.openxmlformats.org/drawingml/2006/picture">
+                <pic:pic xmlns:pic="http://schemas.openxmlformats.org/drawingml/2006/picture">
+                  <pic:nvPicPr>
+                    <pic:cNvPr id="2" name="model.png"/>
+                    <pic:cNvPicPr/>
+                  </pic:nvPicPr>
+                  <pic:blipFill>
+                    <a:blip r:embed="rId5">
+                      <a:extLst>
+                        <a:ext uri="{28A0092B-C50C-407E-A947-70E740481C1C}">
+                          <a14:useLocalDpi xmlns:a14="http://schemas.microsoft.com/office/drawing/2010/main" val="0"/>
+                        </a:ext>
+                      </a:extLst>
+                    </a:blip>
+                    <a:stretch>
+                      <a:fillRect/>
+                    </a:stretch>
+                  </pic:blipFill>
+                  <pic:spPr>
+                    <a:xfrm>
+                      <a:off x="0" y="0"/>
+                      <a:ext cx="2540184" cy="2515341"/>
+                    </a:xfrm>
+                    <a:prstGeom prst="rect">
+                      <a:avLst/>
+                    </a:prstGeom>
+                  </pic:spPr>
+                </pic:pic>
+              </a:graphicData>
+            </a:graphic>
+          </wp:inline>
+        </w:drawing>
+      </w:r>
+      <w:r>
+        <w:t xml:space="preserve"> </w:t>
+      </w:r>
+    </w:p>
+    <w:p/>
+    <w:p/>
+    <w:p>
+      <w:pPr>
+        <w:pStyle w:val="ListParagraph"/>
+        <w:numPr>
+          <w:ilvl w:val="0"/>
+          <w:numId w:val="2"/>
+        </w:numPr>
+      </w:pPr>
+      <w:r>
+        <w:lastRenderedPageBreak/>
+        <w:t>Epoch + batch size</w:t>
+      </w:r>
+    </w:p>
+    <w:p>
+      <w:pPr>
+        <w:ind w:left="360"/>
+      </w:pPr>
+      <w:r>
+        <w:t>Performed a grid search for selecting an optimal epoch no and batch size</w:t>
+      </w:r>
+    </w:p>
+    <w:p>
+      <w:pPr>
+        <w:ind w:left="360"/>
+      </w:pPr>
+      <w:r>
+        <w:t xml:space="preserve">Batch size should ideally be a power of 2 (to fit into GPU architectures, some exp were ran on google </w:t>
+      </w:r>
+      <w:proofErr w:type="spellStart"/>
+      <w:r>
+        <w:t>colab</w:t>
+      </w:r>
+      <w:proofErr w:type="spellEnd"/>
+      <w:r>
+        <w:t xml:space="preserve"> which offers this feature). Lower batch size is more accurate but higher gives more training speed. As expected the best MSE is obtained for the lowest </w:t>
+      </w:r>
+      <w:proofErr w:type="spellStart"/>
+      <w:r>
+        <w:t>batch_</w:t>
+      </w:r>
+      <w:proofErr w:type="gramStart"/>
+      <w:r>
+        <w:t>size</w:t>
+      </w:r>
+      <w:proofErr w:type="spellEnd"/>
+      <w:r>
+        <w:t>(</w:t>
+      </w:r>
+      <w:proofErr w:type="gramEnd"/>
+      <w:r>
+        <w:t xml:space="preserve">4) however it does not drop significantly at 8, regardless of epochs no. The selection of epoch no is again a tradeoff between speed and acc. We see a smaller no of </w:t>
+      </w:r>
+      <w:proofErr w:type="gramStart"/>
+      <w:r>
+        <w:t>epochs(</w:t>
+      </w:r>
+      <w:proofErr w:type="gramEnd"/>
+      <w:r>
+        <w:t>50) performs poorly, while the difference between 100 and 250 is not that great, meaning that we can get a good approximation of a model using a batch size of 100.</w:t>
+      </w:r>
+    </w:p>
+    <w:p>
+      <w:pPr>
+        <w:ind w:left="360"/>
+      </w:pPr>
+      <w:r>
+        <w:rPr>
+          <w:noProof/>
+        </w:rPr>
+        <w:drawing>
+          <wp:inline distT="0" distB="0" distL="0" distR="0" wp14:anchorId="4D34CFEF" wp14:editId="40A47C94">
+            <wp:extent cx="5852172" cy="4389129"/>
+            <wp:effectExtent l="0" t="0" r="0" b="0"/>
+            <wp:docPr id="3" name="Picture 3"/>
+            <wp:cNvGraphicFramePr>
+              <a:graphicFrameLocks xmlns:a="http://schemas.openxmlformats.org/drawingml/2006/main" noChangeAspect="1"/>
+            </wp:cNvGraphicFramePr>
+            <a:graphic xmlns:a="http://schemas.openxmlformats.org/drawingml/2006/main">
+              <a:graphicData uri="http://schemas.openxmlformats.org/drawingml/2006/picture">
+                <pic:pic xmlns:pic="http://schemas.openxmlformats.org/drawingml/2006/picture">
+                  <pic:nvPicPr>
+                    <pic:cNvPr id="3" name="grid_search_batch_epochs.png"/>
+                    <pic:cNvPicPr/>
+                  </pic:nvPicPr>
+                  <pic:blipFill>
+                    <a:blip r:embed="rId6">
+                      <a:extLst>
+                        <a:ext uri="{28A0092B-C50C-407E-A947-70E740481C1C}">
+                          <a14:useLocalDpi xmlns:a14="http://schemas.microsoft.com/office/drawing/2010/main" val="0"/>
+                        </a:ext>
+                      </a:extLst>
+                    </a:blip>
+                    <a:stretch>
+                      <a:fillRect/>
+                    </a:stretch>
+                  </pic:blipFill>
+                  <pic:spPr>
+                    <a:xfrm>
+                      <a:off x="0" y="0"/>
+                      <a:ext cx="5852172" cy="4389129"/>
+                    </a:xfrm>
+                    <a:prstGeom prst="rect">
+                      <a:avLst/>
+                    </a:prstGeom>
+                  </pic:spPr>
+                </pic:pic>
+              </a:graphicData>
+            </a:graphic>
+          </wp:inline>
+        </w:drawing>
+      </w:r>
+    </w:p>
+    <w:p/>
     <w:sectPr>
       <w:pgSz w:w="12240" w:h="15840"/>
       <w:pgMar w:top="1440" w:right="1440" w:bottom="1440" w:left="1440" w:header="720" w:footer="720" w:gutter="0"/>
@@ -49,6 +322,218 @@
     </w:sectPr>
   </w:body>
 </w:document>
+</file>
+
+<file path=word/numbering.xml><?xml version="1.0" encoding="utf-8"?>
+<w:numbering xmlns:wpc="http://schemas.microsoft.com/office/word/2010/wordprocessingCanvas" xmlns:cx="http://schemas.microsoft.com/office/drawing/2014/chartex" xmlns:cx1="http://schemas.microsoft.com/office/drawing/2015/9/8/chartex" xmlns:cx2="http://schemas.microsoft.com/office/drawing/2015/10/21/chartex" xmlns:cx3="http://schemas.microsoft.com/office/drawing/2016/5/9/chartex" xmlns:cx4="http://schemas.microsoft.com/office/drawing/2016/5/10/chartex" xmlns:cx5="http://schemas.microsoft.com/office/drawing/2016/5/11/chartex" xmlns:cx6="http://schemas.microsoft.com/office/drawing/2016/5/12/chartex" xmlns:cx7="http://schemas.microsoft.com/office/drawing/2016/5/13/chartex" xmlns:cx8="http://schemas.microsoft.com/office/drawing/2016/5/14/chartex" xmlns:mc="http://schemas.openxmlformats.org/markup-compatibility/2006" xmlns:aink="http://schemas.microsoft.com/office/drawing/2016/ink" xmlns:am3d="http://schemas.microsoft.com/office/drawing/2017/model3d" xmlns:o="urn:schemas-microsoft-com:office:office" xmlns:r="http://schemas.openxmlformats.org/officeDocument/2006/relationships" xmlns:m="http://schemas.openxmlformats.org/officeDocument/2006/math" xmlns:v="urn:schemas-microsoft-com:vml" xmlns:wp14="http://schemas.microsoft.com/office/word/2010/wordprocessingDrawing" xmlns:wp="http://schemas.openxmlformats.org/drawingml/2006/wordprocessingDrawing" xmlns:w10="urn:schemas-microsoft-com:office:word" xmlns:w="http://schemas.openxmlformats.org/wordprocessingml/2006/main" xmlns:w14="http://schemas.microsoft.com/office/word/2010/wordml" xmlns:w15="http://schemas.microsoft.com/office/word/2012/wordml" xmlns:w16cid="http://schemas.microsoft.com/office/word/2016/wordml/cid" xmlns:w16se="http://schemas.microsoft.com/office/word/2015/wordml/symex" xmlns:wpg="http://schemas.microsoft.com/office/word/2010/wordprocessingGroup" xmlns:wpi="http://schemas.microsoft.com/office/word/2010/wordprocessingInk" xmlns:wne="http://schemas.microsoft.com/office/word/2006/wordml" xmlns:wps="http://schemas.microsoft.com/office/word/2010/wordprocessingShape" mc:Ignorable="w14 w15 w16se w16cid wp14">
+  <w:abstractNum w:abstractNumId="0" w15:restartNumberingAfterBreak="0">
+    <w:nsid w:val="43CA664A"/>
+    <w:multiLevelType w:val="hybridMultilevel"/>
+    <w:tmpl w:val="7E9E0704"/>
+    <w:lvl w:ilvl="0" w:tplc="F9AE3690">
+      <w:numFmt w:val="bullet"/>
+      <w:lvlText w:val=""/>
+      <w:lvlJc w:val="left"/>
+      <w:pPr>
+        <w:ind w:left="720" w:hanging="360"/>
+      </w:pPr>
+      <w:rPr>
+        <w:rFonts w:ascii="Wingdings" w:eastAsiaTheme="minorHAnsi" w:hAnsi="Wingdings" w:cstheme="minorBidi" w:hint="default"/>
+      </w:rPr>
+    </w:lvl>
+    <w:lvl w:ilvl="1" w:tplc="04090003" w:tentative="1">
+      <w:start w:val="1"/>
+      <w:numFmt w:val="bullet"/>
+      <w:lvlText w:val="o"/>
+      <w:lvlJc w:val="left"/>
+      <w:pPr>
+        <w:ind w:left="1440" w:hanging="360"/>
+      </w:pPr>
+      <w:rPr>
+        <w:rFonts w:ascii="Courier New" w:hAnsi="Courier New" w:cs="Courier New" w:hint="default"/>
+      </w:rPr>
+    </w:lvl>
+    <w:lvl w:ilvl="2" w:tplc="04090005" w:tentative="1">
+      <w:start w:val="1"/>
+      <w:numFmt w:val="bullet"/>
+      <w:lvlText w:val=""/>
+      <w:lvlJc w:val="left"/>
+      <w:pPr>
+        <w:ind w:left="2160" w:hanging="360"/>
+      </w:pPr>
+      <w:rPr>
+        <w:rFonts w:ascii="Wingdings" w:hAnsi="Wingdings" w:cs="Wingdings" w:hint="default"/>
+      </w:rPr>
+    </w:lvl>
+    <w:lvl w:ilvl="3" w:tplc="04090001" w:tentative="1">
+      <w:start w:val="1"/>
+      <w:numFmt w:val="bullet"/>
+      <w:lvlText w:val=""/>
+      <w:lvlJc w:val="left"/>
+      <w:pPr>
+        <w:ind w:left="2880" w:hanging="360"/>
+      </w:pPr>
+      <w:rPr>
+        <w:rFonts w:ascii="Symbol" w:hAnsi="Symbol" w:cs="Symbol" w:hint="default"/>
+      </w:rPr>
+    </w:lvl>
+    <w:lvl w:ilvl="4" w:tplc="04090003" w:tentative="1">
+      <w:start w:val="1"/>
+      <w:numFmt w:val="bullet"/>
+      <w:lvlText w:val="o"/>
+      <w:lvlJc w:val="left"/>
+      <w:pPr>
+        <w:ind w:left="3600" w:hanging="360"/>
+      </w:pPr>
+      <w:rPr>
+        <w:rFonts w:ascii="Courier New" w:hAnsi="Courier New" w:cs="Courier New" w:hint="default"/>
+      </w:rPr>
+    </w:lvl>
+    <w:lvl w:ilvl="5" w:tplc="04090005" w:tentative="1">
+      <w:start w:val="1"/>
+      <w:numFmt w:val="bullet"/>
+      <w:lvlText w:val=""/>
+      <w:lvlJc w:val="left"/>
+      <w:pPr>
+        <w:ind w:left="4320" w:hanging="360"/>
+      </w:pPr>
+      <w:rPr>
+        <w:rFonts w:ascii="Wingdings" w:hAnsi="Wingdings" w:cs="Wingdings" w:hint="default"/>
+      </w:rPr>
+    </w:lvl>
+    <w:lvl w:ilvl="6" w:tplc="04090001" w:tentative="1">
+      <w:start w:val="1"/>
+      <w:numFmt w:val="bullet"/>
+      <w:lvlText w:val=""/>
+      <w:lvlJc w:val="left"/>
+      <w:pPr>
+        <w:ind w:left="5040" w:hanging="360"/>
+      </w:pPr>
+      <w:rPr>
+        <w:rFonts w:ascii="Symbol" w:hAnsi="Symbol" w:cs="Symbol" w:hint="default"/>
+      </w:rPr>
+    </w:lvl>
+    <w:lvl w:ilvl="7" w:tplc="04090003" w:tentative="1">
+      <w:start w:val="1"/>
+      <w:numFmt w:val="bullet"/>
+      <w:lvlText w:val="o"/>
+      <w:lvlJc w:val="left"/>
+      <w:pPr>
+        <w:ind w:left="5760" w:hanging="360"/>
+      </w:pPr>
+      <w:rPr>
+        <w:rFonts w:ascii="Courier New" w:hAnsi="Courier New" w:cs="Courier New" w:hint="default"/>
+      </w:rPr>
+    </w:lvl>
+    <w:lvl w:ilvl="8" w:tplc="04090005" w:tentative="1">
+      <w:start w:val="1"/>
+      <w:numFmt w:val="bullet"/>
+      <w:lvlText w:val=""/>
+      <w:lvlJc w:val="left"/>
+      <w:pPr>
+        <w:ind w:left="6480" w:hanging="360"/>
+      </w:pPr>
+      <w:rPr>
+        <w:rFonts w:ascii="Wingdings" w:hAnsi="Wingdings" w:cs="Wingdings" w:hint="default"/>
+      </w:rPr>
+    </w:lvl>
+  </w:abstractNum>
+  <w:abstractNum w:abstractNumId="1" w15:restartNumberingAfterBreak="0">
+    <w:nsid w:val="75D06B3C"/>
+    <w:multiLevelType w:val="hybridMultilevel"/>
+    <w:tmpl w:val="36ACC1CC"/>
+    <w:lvl w:ilvl="0" w:tplc="0409000F">
+      <w:start w:val="1"/>
+      <w:numFmt w:val="decimal"/>
+      <w:lvlText w:val="%1."/>
+      <w:lvlJc w:val="left"/>
+      <w:pPr>
+        <w:ind w:left="720" w:hanging="360"/>
+      </w:pPr>
+      <w:rPr>
+        <w:rFonts w:hint="default"/>
+      </w:rPr>
+    </w:lvl>
+    <w:lvl w:ilvl="1" w:tplc="04090019" w:tentative="1">
+      <w:start w:val="1"/>
+      <w:numFmt w:val="lowerLetter"/>
+      <w:lvlText w:val="%2."/>
+      <w:lvlJc w:val="left"/>
+      <w:pPr>
+        <w:ind w:left="1440" w:hanging="360"/>
+      </w:pPr>
+    </w:lvl>
+    <w:lvl w:ilvl="2" w:tplc="0409001B" w:tentative="1">
+      <w:start w:val="1"/>
+      <w:numFmt w:val="lowerRoman"/>
+      <w:lvlText w:val="%3."/>
+      <w:lvlJc w:val="right"/>
+      <w:pPr>
+        <w:ind w:left="2160" w:hanging="180"/>
+      </w:pPr>
+    </w:lvl>
+    <w:lvl w:ilvl="3" w:tplc="0409000F" w:tentative="1">
+      <w:start w:val="1"/>
+      <w:numFmt w:val="decimal"/>
+      <w:lvlText w:val="%4."/>
+      <w:lvlJc w:val="left"/>
+      <w:pPr>
+        <w:ind w:left="2880" w:hanging="360"/>
+      </w:pPr>
+    </w:lvl>
+    <w:lvl w:ilvl="4" w:tplc="04090019" w:tentative="1">
+      <w:start w:val="1"/>
+      <w:numFmt w:val="lowerLetter"/>
+      <w:lvlText w:val="%5."/>
+      <w:lvlJc w:val="left"/>
+      <w:pPr>
+        <w:ind w:left="3600" w:hanging="360"/>
+      </w:pPr>
+    </w:lvl>
+    <w:lvl w:ilvl="5" w:tplc="0409001B" w:tentative="1">
+      <w:start w:val="1"/>
+      <w:numFmt w:val="lowerRoman"/>
+      <w:lvlText w:val="%6."/>
+      <w:lvlJc w:val="right"/>
+      <w:pPr>
+        <w:ind w:left="4320" w:hanging="180"/>
+      </w:pPr>
+    </w:lvl>
+    <w:lvl w:ilvl="6" w:tplc="0409000F" w:tentative="1">
+      <w:start w:val="1"/>
+      <w:numFmt w:val="decimal"/>
+      <w:lvlText w:val="%7."/>
+      <w:lvlJc w:val="left"/>
+      <w:pPr>
+        <w:ind w:left="5040" w:hanging="360"/>
+      </w:pPr>
+    </w:lvl>
+    <w:lvl w:ilvl="7" w:tplc="04090019" w:tentative="1">
+      <w:start w:val="1"/>
+      <w:numFmt w:val="lowerLetter"/>
+      <w:lvlText w:val="%8."/>
+      <w:lvlJc w:val="left"/>
+      <w:pPr>
+        <w:ind w:left="5760" w:hanging="360"/>
+      </w:pPr>
+    </w:lvl>
+    <w:lvl w:ilvl="8" w:tplc="0409001B" w:tentative="1">
+      <w:start w:val="1"/>
+      <w:numFmt w:val="lowerRoman"/>
+      <w:lvlText w:val="%9."/>
+      <w:lvlJc w:val="right"/>
+      <w:pPr>
+        <w:ind w:left="6480" w:hanging="180"/>
+      </w:pPr>
+    </w:lvl>
+  </w:abstractNum>
+  <w:num w:numId="1">
+    <w:abstractNumId w:val="0"/>
+  </w:num>
+  <w:num w:numId="2">
+    <w:abstractNumId w:val="1"/>
+  </w:num>
+</w:numbering>
 </file>
 
 <file path=word/styles.xml><?xml version="1.0" encoding="utf-8"?>
@@ -477,6 +962,17 @@
     <w:semiHidden/>
     <w:unhideWhenUsed/>
   </w:style>
+  <w:style w:type="paragraph" w:styleId="ListParagraph">
+    <w:name w:val="List Paragraph"/>
+    <w:basedOn w:val="Normal"/>
+    <w:uiPriority w:val="34"/>
+    <w:qFormat/>
+    <w:rsid w:val="00DA127B"/>
+    <w:pPr>
+      <w:ind w:left="720"/>
+      <w:contextualSpacing/>
+    </w:pPr>
+  </w:style>
 </w:styles>
 </file>
 

</xml_diff>

<commit_message>
Refactors , results, stuf
</commit_message>
<xml_diff>
--- a/scaling_research/reports/for_the_final_report/prep.docx
+++ b/scaling_research/reports/for_the_final_report/prep.docx
@@ -18,15 +18,7 @@
         <w:t>e;</w:t>
       </w:r>
       <w:r>
-        <w:t xml:space="preserve"> grouped by time window; 5 – 10 – 15 </w:t>
-      </w:r>
-      <w:proofErr w:type="gramStart"/>
-      <w:r>
-        <w:t>min ;</w:t>
-      </w:r>
-      <w:proofErr w:type="gramEnd"/>
-      <w:r>
-        <w:t xml:space="preserve"> with 10min used for tuning</w:t>
+        <w:t xml:space="preserve"> grouped by time window; 5 – 10 – 15 min ; with 10min used for tuning</w:t>
       </w:r>
     </w:p>
     <w:p>
@@ -36,19 +28,75 @@
     </w:p>
     <w:p>
       <w:r>
-        <w:t>The prediction is done as we close moment t, therefore if we predict moment t+1 and most requests are in the beginning of the interval the system would not have time to react.</w:t>
-      </w:r>
-    </w:p>
-    <w:p>
-      <w:r>
-        <w:t>Baseline</w:t>
-      </w:r>
-    </w:p>
-    <w:p>
-      <w:pPr>
+        <w:t xml:space="preserve">The prediction is done as we close </w:t>
+      </w:r>
+      <w:r>
+        <w:t>window</w:t>
+      </w:r>
+      <w:r>
+        <w:t xml:space="preserve"> t, therefore if we predict moment t+1 and most requests are in the beginning of the interval the system would not have time to react.</w:t>
+      </w:r>
+    </w:p>
+    <w:p>
+      <w:r>
         <w:rPr>
           <w:noProof/>
         </w:rPr>
+        <w:drawing>
+          <wp:inline distT="0" distB="0" distL="0" distR="0" wp14:anchorId="0B96AE76" wp14:editId="2EAFA276">
+            <wp:extent cx="2619375" cy="2419350"/>
+            <wp:effectExtent l="0" t="0" r="9525" b="0"/>
+            <wp:docPr id="1" name="Picture 1"/>
+            <wp:cNvGraphicFramePr>
+              <a:graphicFrameLocks xmlns:a="http://schemas.openxmlformats.org/drawingml/2006/main" noChangeAspect="1"/>
+            </wp:cNvGraphicFramePr>
+            <a:graphic xmlns:a="http://schemas.openxmlformats.org/drawingml/2006/main">
+              <a:graphicData uri="http://schemas.openxmlformats.org/drawingml/2006/picture">
+                <pic:pic xmlns:pic="http://schemas.openxmlformats.org/drawingml/2006/picture">
+                  <pic:nvPicPr>
+                    <pic:cNvPr id="1" name=""/>
+                    <pic:cNvPicPr/>
+                  </pic:nvPicPr>
+                  <pic:blipFill>
+                    <a:blip r:embed="rId5"/>
+                    <a:stretch>
+                      <a:fillRect/>
+                    </a:stretch>
+                  </pic:blipFill>
+                  <pic:spPr>
+                    <a:xfrm>
+                      <a:off x="0" y="0"/>
+                      <a:ext cx="2619375" cy="2419350"/>
+                    </a:xfrm>
+                    <a:prstGeom prst="rect">
+                      <a:avLst/>
+                    </a:prstGeom>
+                  </pic:spPr>
+                </pic:pic>
+              </a:graphicData>
+            </a:graphic>
+          </wp:inline>
+        </w:drawing>
+      </w:r>
+    </w:p>
+    <w:p>
+      <w:r>
+        <w:t>Illustration of scenario</w:t>
+      </w:r>
+      <w:r>
+        <w:t xml:space="preserve"> when not leaving buffer window</w:t>
+      </w:r>
+    </w:p>
+    <w:p>
+      <w:r>
+        <w:t>Baseline</w:t>
+      </w:r>
+    </w:p>
+    <w:p>
+      <w:pPr>
+        <w:rPr>
+          <w:noProof/>
+        </w:rPr>
       </w:pPr>
       <w:r>
         <w:t>1.</w:t>
@@ -69,34 +117,31 @@
     </w:p>
     <w:p>
       <w:r>
-        <w:t xml:space="preserve">See </w:t>
-      </w:r>
-      <w:proofErr w:type="spellStart"/>
-      <w:r>
-        <w:t>arima</w:t>
-      </w:r>
-      <w:proofErr w:type="spellEnd"/>
-      <w:r>
-        <w:t>/params for choice of params</w:t>
-      </w:r>
-    </w:p>
-    <w:p>
-      <w:r>
-        <w:t xml:space="preserve">See </w:t>
-      </w:r>
-      <w:proofErr w:type="spellStart"/>
-      <w:r>
-        <w:t>arima</w:t>
-      </w:r>
-      <w:proofErr w:type="spellEnd"/>
-      <w:r>
-        <w:t>/centralized for results</w:t>
+        <w:t>See arima/params for choice of params</w:t>
+      </w:r>
+    </w:p>
+    <w:p>
+      <w:r>
+        <w:t>See arima/centralized for results</w:t>
       </w:r>
     </w:p>
     <w:p>
       <w:r>
         <w:t>Parameter tuning</w:t>
       </w:r>
+    </w:p>
+    <w:p>
+      <w:r>
+        <w:t xml:space="preserve">Methodology : </w:t>
+      </w:r>
+      <w:r>
+        <w:t>This is the validation phase ; so we use K-Fold cross validation and average the results; K-Fold splits the dataset into k parts, performs training on k-1 and validation on the one left out; we use 3 folds for this exp</w:t>
+      </w:r>
+    </w:p>
+    <w:p>
+      <w:pPr>
+        <w:ind w:left="360"/>
+      </w:pPr>
     </w:p>
     <w:p>
       <w:pPr>
@@ -107,40 +152,22 @@
         </w:numPr>
       </w:pPr>
       <w:r>
-        <w:t xml:space="preserve">This is the validation </w:t>
-      </w:r>
-      <w:proofErr w:type="gramStart"/>
-      <w:r>
-        <w:t>phase ;</w:t>
-      </w:r>
-      <w:proofErr w:type="gramEnd"/>
-      <w:r>
-        <w:t xml:space="preserve"> so we use K-Fold cross validation and average the results; K-Fold splits the dataset into k parts, performs training on k-1 and validation on the one left out; we use 3 folds for this exp</w:t>
-      </w:r>
-    </w:p>
-    <w:p>
-      <w:pPr>
-        <w:ind w:left="360"/>
-      </w:pPr>
+        <w:t xml:space="preserve">MLP </w:t>
+      </w:r>
+      <w:r>
+        <w:t>–</w:t>
+      </w:r>
     </w:p>
     <w:p>
       <w:pPr>
         <w:pStyle w:val="ListParagraph"/>
         <w:numPr>
-          <w:ilvl w:val="0"/>
+          <w:ilvl w:val="1"/>
           <w:numId w:val="2"/>
         </w:numPr>
       </w:pPr>
       <w:r>
-        <w:t xml:space="preserve">Set the baseline </w:t>
-      </w:r>
-      <w:proofErr w:type="spellStart"/>
-      <w:r>
-        <w:t>mlp</w:t>
-      </w:r>
-      <w:proofErr w:type="spellEnd"/>
-      <w:r>
-        <w:t xml:space="preserve"> model</w:t>
+        <w:t>Set the baseline mlp model</w:t>
       </w:r>
     </w:p>
     <w:p>
@@ -153,6 +180,7 @@
         <w:rPr>
           <w:noProof/>
         </w:rPr>
+        <w:lastRenderedPageBreak/>
         <w:drawing>
           <wp:inline distT="0" distB="0" distL="0" distR="0" wp14:anchorId="637BF8F1" wp14:editId="6466FE92">
             <wp:extent cx="2529840" cy="2505098"/>
@@ -169,7 +197,7 @@
                     <pic:cNvPicPr/>
                   </pic:nvPicPr>
                   <pic:blipFill>
-                    <a:blip r:embed="rId5">
+                    <a:blip r:embed="rId6">
                       <a:extLst>
                         <a:ext uri="{28A0092B-C50C-407E-A947-70E740481C1C}">
                           <a14:useLocalDpi xmlns:a14="http://schemas.microsoft.com/office/drawing/2010/main" val="0"/>
@@ -205,12 +233,14 @@
       <w:pPr>
         <w:pStyle w:val="ListParagraph"/>
         <w:numPr>
-          <w:ilvl w:val="0"/>
-          <w:numId w:val="2"/>
+          <w:ilvl w:val="1"/>
+          <w:numId w:val="3"/>
         </w:numPr>
       </w:pPr>
       <w:r>
-        <w:lastRenderedPageBreak/>
+        <w:t xml:space="preserve"> </w:t>
+      </w:r>
+      <w:r>
         <w:t>Epoch + batch size</w:t>
       </w:r>
     </w:p>
@@ -227,39 +257,10 @@
         <w:ind w:left="360"/>
       </w:pPr>
       <w:r>
-        <w:t xml:space="preserve">Batch size should ideally be a power of 2 (to fit into GPU architectures, some exp were ran on google </w:t>
-      </w:r>
-      <w:proofErr w:type="spellStart"/>
-      <w:r>
-        <w:t>colab</w:t>
-      </w:r>
-      <w:proofErr w:type="spellEnd"/>
-      <w:r>
-        <w:t xml:space="preserve"> which offers this feature). Lower batch size is more accurate but higher gives more training speed. As expected the best MSE is obtained for the lowest </w:t>
-      </w:r>
-      <w:proofErr w:type="spellStart"/>
-      <w:r>
-        <w:t>batch_</w:t>
-      </w:r>
-      <w:proofErr w:type="gramStart"/>
-      <w:r>
-        <w:t>size</w:t>
-      </w:r>
-      <w:proofErr w:type="spellEnd"/>
-      <w:r>
-        <w:t>(</w:t>
-      </w:r>
-      <w:proofErr w:type="gramEnd"/>
-      <w:r>
-        <w:t xml:space="preserve">4) however it does not drop significantly at 8, regardless of epochs no. The selection of epoch no is again a tradeoff between speed and acc. We see a smaller no of </w:t>
-      </w:r>
-      <w:proofErr w:type="gramStart"/>
-      <w:r>
-        <w:t>epochs(</w:t>
-      </w:r>
-      <w:proofErr w:type="gramEnd"/>
-      <w:r>
-        <w:t>50) performs poorly, while the difference between 100 and 250 is not that great, meaning that we can get a good approximation of a model using a batch size of 100.</w:t>
+        <w:t>Batch size should ideally be a power of 2 (to fit into GPU architectures, some exp were ran on google colab which offers this feature). Lower batch size is more accurate but higher gives more training speed. As expected the best MSE is obtained for the lowest batch_size</w:t>
+      </w:r>
+      <w:r>
+        <w:t>(4) however it does not drop significantly at 8, regardless of epochs no. The selection of epoch no is again a tradeoff between speed and acc. We see a smaller no of epochs(50) performs poorly, while the difference between 100 and 250 is not that great, meaning that we can get a good approximation of a model using a batch size of 100.</w:t>
       </w:r>
     </w:p>
     <w:p>
@@ -271,10 +272,10 @@
           <w:noProof/>
         </w:rPr>
         <w:drawing>
-          <wp:inline distT="0" distB="0" distL="0" distR="0" wp14:anchorId="4D34CFEF" wp14:editId="40A47C94">
-            <wp:extent cx="5852172" cy="4389129"/>
+          <wp:inline distT="0" distB="0" distL="0" distR="0" wp14:anchorId="3485F380" wp14:editId="11E5AFD7">
+            <wp:extent cx="3718560" cy="2788920"/>
             <wp:effectExtent l="0" t="0" r="0" b="0"/>
-            <wp:docPr id="3" name="Picture 3"/>
+            <wp:docPr id="4" name="Picture 4"/>
             <wp:cNvGraphicFramePr>
               <a:graphicFrameLocks xmlns:a="http://schemas.openxmlformats.org/drawingml/2006/main" noChangeAspect="1"/>
             </wp:cNvGraphicFramePr>
@@ -282,11 +283,11 @@
               <a:graphicData uri="http://schemas.openxmlformats.org/drawingml/2006/picture">
                 <pic:pic xmlns:pic="http://schemas.openxmlformats.org/drawingml/2006/picture">
                   <pic:nvPicPr>
-                    <pic:cNvPr id="3" name="grid_search_batch_epochs.png"/>
+                    <pic:cNvPr id="4" name="grid_search_batch_epochs.png"/>
                     <pic:cNvPicPr/>
                   </pic:nvPicPr>
                   <pic:blipFill>
-                    <a:blip r:embed="rId6">
+                    <a:blip r:embed="rId7">
                       <a:extLst>
                         <a:ext uri="{28A0092B-C50C-407E-A947-70E740481C1C}">
                           <a14:useLocalDpi xmlns:a14="http://schemas.microsoft.com/office/drawing/2010/main" val="0"/>
@@ -300,7 +301,7 @@
                   <pic:spPr>
                     <a:xfrm>
                       <a:off x="0" y="0"/>
-                      <a:ext cx="5852172" cy="4389129"/>
+                      <a:ext cx="3718571" cy="2788928"/>
                     </a:xfrm>
                     <a:prstGeom prst="rect">
                       <a:avLst/>
@@ -313,7 +314,266 @@
         </w:drawing>
       </w:r>
     </w:p>
+    <w:p>
+      <w:pPr>
+        <w:pStyle w:val="ListParagraph"/>
+        <w:numPr>
+          <w:ilvl w:val="1"/>
+          <w:numId w:val="3"/>
+        </w:numPr>
+      </w:pPr>
+      <w:r>
+        <w:lastRenderedPageBreak/>
+        <w:t xml:space="preserve">Optimizer </w:t>
+      </w:r>
+    </w:p>
+    <w:p>
+      <w:pPr>
+        <w:ind w:left="720"/>
+      </w:pPr>
+      <w:r>
+        <w:t>Best: -19291753.008883 using {'batch_size': 8, 'epochs': 100, 'optimizer': 'Adadelta'}</w:t>
+      </w:r>
+    </w:p>
+    <w:p>
+      <w:pPr>
+        <w:ind w:left="720"/>
+      </w:pPr>
+      <w:r>
+        <w:t>-24734800.666075 (3219248.710688) with: {'batch_size': 8, 'epochs': 100, 'optimizer': 'RMSprop'}</w:t>
+      </w:r>
+    </w:p>
+    <w:p>
+      <w:pPr>
+        <w:ind w:left="720"/>
+      </w:pPr>
+      <w:r>
+        <w:t>-190604349.171842 (36507454.158356) with: {'batch_size': 8, 'epochs': 100, 'optimizer': 'Adagrad'}</w:t>
+      </w:r>
+    </w:p>
+    <w:p>
+      <w:pPr>
+        <w:ind w:left="720"/>
+      </w:pPr>
+      <w:r>
+        <w:t>-19291753.008883 (3536821.212706) with: {'batch_size': 8, 'epochs': 100, 'optimizer': 'Adadelta'}</w:t>
+      </w:r>
+    </w:p>
+    <w:p>
+      <w:pPr>
+        <w:ind w:left="720"/>
+      </w:pPr>
+      <w:r>
+        <w:t>-25828119.384562 (2841690.892304) with: {'batch_size': 8, 'epochs': 100, 'optimizer': 'Adam'}</w:t>
+      </w:r>
+    </w:p>
+    <w:p>
+      <w:pPr>
+        <w:ind w:left="720"/>
+      </w:pPr>
+      <w:r>
+        <w:t>-29578706.323891 (1428493.494790) with: {'batch_size': 8, 'epochs': 100, 'optimizer': 'Adamax'}</w:t>
+      </w:r>
+    </w:p>
+    <w:p>
+      <w:pPr>
+        <w:ind w:left="720"/>
+      </w:pPr>
+      <w:r>
+        <w:t>-20400557.558779 (4422621.888017) with: {'batch_size': 8, 'epochs': 100, 'optimizer': 'Nadam'}</w:t>
+      </w:r>
+    </w:p>
+    <w:p>
+      <w:r>
+        <w:t xml:space="preserve">              </w:t>
+      </w:r>
+      <w:r>
+        <w:t>1.</w:t>
+      </w:r>
+      <w:r>
+        <w:t>4.</w:t>
+      </w:r>
+      <w:r>
+        <w:t xml:space="preserve"> activation function</w:t>
+      </w:r>
+    </w:p>
+    <w:p>
+      <w:pPr>
+        <w:ind w:left="720"/>
+      </w:pPr>
+      <w:r>
+        <w:t>Best: -19571788.407985 using {'activation': 'relu', 'batch_size': 8, 'epochs': 100}</w:t>
+      </w:r>
+    </w:p>
+    <w:p>
+      <w:pPr>
+        <w:ind w:left="720"/>
+      </w:pPr>
+      <w:r>
+        <w:t>-4875804739.406558 (225550845.887195) with: {'activation': 'softmax', 'batch_size': 8, 'epochs': 100}</w:t>
+      </w:r>
+    </w:p>
+    <w:p>
+      <w:pPr>
+        <w:ind w:left="720"/>
+      </w:pPr>
+      <w:r>
+        <w:t>-20314197.128252 (3515510.240613) with: {'activation': 'softplus', 'batch_size': 8, 'epochs': 100}</w:t>
+      </w:r>
+    </w:p>
+    <w:p>
+      <w:pPr>
+        <w:ind w:left="720"/>
+      </w:pPr>
+      <w:r>
+        <w:t>-4034049993.191782 (206573705.233292) with: {'activation': 'softsign', 'batch_size': 8, 'epochs': 100}</w:t>
+      </w:r>
+    </w:p>
+    <w:p>
+      <w:pPr>
+        <w:ind w:left="720"/>
+      </w:pPr>
+      <w:r>
+        <w:t>-19571788.407985 (3139867.544099) with: {'activation': 'relu', 'batch_size': 8, 'epochs': 100}</w:t>
+      </w:r>
+    </w:p>
+    <w:p>
+      <w:pPr>
+        <w:ind w:left="720"/>
+      </w:pPr>
+      <w:r>
+        <w:t>-4175933232.044314 (214993464.805943) with: {'activation': 'tanh', 'batch_size': 8, 'epochs': 100}</w:t>
+      </w:r>
+    </w:p>
+    <w:p>
+      <w:pPr>
+        <w:ind w:left="720"/>
+      </w:pPr>
+      <w:r>
+        <w:t>-3055609656.033742 (195436185.770978) with: {'activation': 'sigmoid', 'batch_size': 8, 'epochs': 100}</w:t>
+      </w:r>
+    </w:p>
+    <w:p>
+      <w:pPr>
+        <w:ind w:left="720"/>
+      </w:pPr>
+      <w:r>
+        <w:t>-4584848514.738154 (216786308.421556) with: {'activation': 'hard_sigmoid', 'batch_size': 8, 'epochs': 100}</w:t>
+      </w:r>
+    </w:p>
+    <w:p>
+      <w:pPr>
+        <w:ind w:left="720"/>
+      </w:pPr>
+      <w:r>
+        <w:t>-20661311.356256 (3845006.383268) with: {'activation': 'linear', 'batch_size': 8, 'epochs': 100}</w:t>
+      </w:r>
+    </w:p>
+    <w:p>
+      <w:r>
+        <w:tab/>
+        <w:t xml:space="preserve">1.5. </w:t>
+      </w:r>
+      <w:r>
+        <w:t>Topology</w:t>
+      </w:r>
+    </w:p>
     <w:p/>
+    <w:p>
+      <w:r>
+        <w:t xml:space="preserve">1.5.1 Dropout layers </w:t>
+      </w:r>
+    </w:p>
+    <w:p>
+      <w:r>
+        <w:t>4,150-100,10594400.008,2492.349,4.499</w:t>
+      </w:r>
+    </w:p>
+    <w:p>
+      <w:r>
+        <w:t>8,150-100,10475304.863,2315.771,3.831</w:t>
+      </w:r>
+    </w:p>
+    <w:p>
+      <w:r>
+        <w:t>16,150-100,12986216.805,2355.314,3.268</w:t>
+      </w:r>
+    </w:p>
+    <w:p>
+      <w:r>
+        <w:lastRenderedPageBreak/>
+        <w:t>24,150-100,12895060.549,2535.667,3.682</w:t>
+      </w:r>
+    </w:p>
+    <w:p>
+      <w:r>
+        <w:t>32,150-100,14818853.305,2803.265,4.380</w:t>
+      </w:r>
+    </w:p>
+    <w:p>
+      <w:r>
+        <w:rPr>
+          <w:rFonts w:ascii="Arial" w:hAnsi="Arial" w:cs="Arial"/>
+          <w:color w:val="111111"/>
+          <w:shd w:val="clear" w:color="auto" w:fill="FFFFFF"/>
+        </w:rPr>
+        <w:t>Generally, we only need to implement regularization when our network is at risk of overfitting. This can happen if a network is too big, if you train for too long, or if you don’t have enough data.</w:t>
+      </w:r>
+      <w:r>
+        <w:rPr>
+          <w:rFonts w:ascii="Arial" w:hAnsi="Arial" w:cs="Arial"/>
+          <w:color w:val="111111"/>
+          <w:shd w:val="clear" w:color="auto" w:fill="FFFFFF"/>
+        </w:rPr>
+        <w:t xml:space="preserve"> – does not really improve in my case</w:t>
+      </w:r>
+    </w:p>
+    <w:p/>
+    <w:p/>
+    <w:p/>
+    <w:p/>
+    <w:p/>
+    <w:p/>
+    <w:p/>
+    <w:p/>
+    <w:p/>
+    <w:p/>
+    <w:p>
+      <w:r>
+        <w:t>TODO</w:t>
+      </w:r>
+    </w:p>
+    <w:p>
+      <w:r>
+        <w:t>Final comparison:</w:t>
+      </w:r>
+    </w:p>
+    <w:p>
+      <w:r>
+        <w:t>Prediction interval 5, 10, 15</w:t>
+      </w:r>
+    </w:p>
+    <w:p>
+      <w:r>
+        <w:t>MSE, MAE, MAPE</w:t>
+      </w:r>
+    </w:p>
+    <w:p>
+      <w:r>
+        <w:t>MLP, CNN, CNN_LSTM, ARIMA, BASELINE</w:t>
+      </w:r>
+    </w:p>
+    <w:p/>
+    <w:p>
+      <w:r>
+        <w:t>Prediction overhead comparison :</w:t>
+      </w:r>
+    </w:p>
+    <w:p>
+      <w:r>
+        <w:t>Ts arima vs dl model</w:t>
+      </w:r>
+    </w:p>
     <w:sectPr>
       <w:pgSz w:w="12240" w:h="15840"/>
       <w:pgMar w:top="1440" w:right="1440" w:bottom="1440" w:left="1440" w:header="720" w:footer="720" w:gutter="0"/>
@@ -327,6 +587,232 @@
 <file path=word/numbering.xml><?xml version="1.0" encoding="utf-8"?>
 <w:numbering xmlns:wpc="http://schemas.microsoft.com/office/word/2010/wordprocessingCanvas" xmlns:cx="http://schemas.microsoft.com/office/drawing/2014/chartex" xmlns:cx1="http://schemas.microsoft.com/office/drawing/2015/9/8/chartex" xmlns:cx2="http://schemas.microsoft.com/office/drawing/2015/10/21/chartex" xmlns:cx3="http://schemas.microsoft.com/office/drawing/2016/5/9/chartex" xmlns:cx4="http://schemas.microsoft.com/office/drawing/2016/5/10/chartex" xmlns:cx5="http://schemas.microsoft.com/office/drawing/2016/5/11/chartex" xmlns:cx6="http://schemas.microsoft.com/office/drawing/2016/5/12/chartex" xmlns:cx7="http://schemas.microsoft.com/office/drawing/2016/5/13/chartex" xmlns:cx8="http://schemas.microsoft.com/office/drawing/2016/5/14/chartex" xmlns:mc="http://schemas.openxmlformats.org/markup-compatibility/2006" xmlns:aink="http://schemas.microsoft.com/office/drawing/2016/ink" xmlns:am3d="http://schemas.microsoft.com/office/drawing/2017/model3d" xmlns:o="urn:schemas-microsoft-com:office:office" xmlns:r="http://schemas.openxmlformats.org/officeDocument/2006/relationships" xmlns:m="http://schemas.openxmlformats.org/officeDocument/2006/math" xmlns:v="urn:schemas-microsoft-com:vml" xmlns:wp14="http://schemas.microsoft.com/office/word/2010/wordprocessingDrawing" xmlns:wp="http://schemas.openxmlformats.org/drawingml/2006/wordprocessingDrawing" xmlns:w10="urn:schemas-microsoft-com:office:word" xmlns:w="http://schemas.openxmlformats.org/wordprocessingml/2006/main" xmlns:w14="http://schemas.microsoft.com/office/word/2010/wordml" xmlns:w15="http://schemas.microsoft.com/office/word/2012/wordml" xmlns:w16cid="http://schemas.microsoft.com/office/word/2016/wordml/cid" xmlns:w16se="http://schemas.microsoft.com/office/word/2015/wordml/symex" xmlns:wpg="http://schemas.microsoft.com/office/word/2010/wordprocessingGroup" xmlns:wpi="http://schemas.microsoft.com/office/word/2010/wordprocessingInk" xmlns:wne="http://schemas.microsoft.com/office/word/2006/wordml" xmlns:wps="http://schemas.microsoft.com/office/word/2010/wordprocessingShape" mc:Ignorable="w14 w15 w16se w16cid wp14">
   <w:abstractNum w:abstractNumId="0" w15:restartNumberingAfterBreak="0">
+    <w:nsid w:val="275C29CD"/>
+    <w:multiLevelType w:val="multilevel"/>
+    <w:tmpl w:val="D04EEA62"/>
+    <w:lvl w:ilvl="0">
+      <w:start w:val="51"/>
+      <w:numFmt w:val="decimal"/>
+      <w:lvlText w:val="%1."/>
+      <w:lvlJc w:val="left"/>
+      <w:pPr>
+        <w:ind w:left="444" w:hanging="444"/>
+      </w:pPr>
+      <w:rPr>
+        <w:rFonts w:hint="default"/>
+      </w:rPr>
+    </w:lvl>
+    <w:lvl w:ilvl="1">
+      <w:start w:val="5"/>
+      <w:numFmt w:val="decimal"/>
+      <w:lvlText w:val="%1.%2."/>
+      <w:lvlJc w:val="left"/>
+      <w:pPr>
+        <w:ind w:left="1164" w:hanging="444"/>
+      </w:pPr>
+      <w:rPr>
+        <w:rFonts w:hint="default"/>
+      </w:rPr>
+    </w:lvl>
+    <w:lvl w:ilvl="2">
+      <w:start w:val="1"/>
+      <w:numFmt w:val="decimal"/>
+      <w:lvlText w:val="%1.%2.%3."/>
+      <w:lvlJc w:val="left"/>
+      <w:pPr>
+        <w:ind w:left="2160" w:hanging="720"/>
+      </w:pPr>
+      <w:rPr>
+        <w:rFonts w:hint="default"/>
+      </w:rPr>
+    </w:lvl>
+    <w:lvl w:ilvl="3">
+      <w:start w:val="1"/>
+      <w:numFmt w:val="decimal"/>
+      <w:lvlText w:val="%1.%2.%3.%4."/>
+      <w:lvlJc w:val="left"/>
+      <w:pPr>
+        <w:ind w:left="2880" w:hanging="720"/>
+      </w:pPr>
+      <w:rPr>
+        <w:rFonts w:hint="default"/>
+      </w:rPr>
+    </w:lvl>
+    <w:lvl w:ilvl="4">
+      <w:start w:val="1"/>
+      <w:numFmt w:val="decimal"/>
+      <w:lvlText w:val="%1.%2.%3.%4.%5."/>
+      <w:lvlJc w:val="left"/>
+      <w:pPr>
+        <w:ind w:left="3960" w:hanging="1080"/>
+      </w:pPr>
+      <w:rPr>
+        <w:rFonts w:hint="default"/>
+      </w:rPr>
+    </w:lvl>
+    <w:lvl w:ilvl="5">
+      <w:start w:val="1"/>
+      <w:numFmt w:val="decimal"/>
+      <w:lvlText w:val="%1.%2.%3.%4.%5.%6."/>
+      <w:lvlJc w:val="left"/>
+      <w:pPr>
+        <w:ind w:left="4680" w:hanging="1080"/>
+      </w:pPr>
+      <w:rPr>
+        <w:rFonts w:hint="default"/>
+      </w:rPr>
+    </w:lvl>
+    <w:lvl w:ilvl="6">
+      <w:start w:val="1"/>
+      <w:numFmt w:val="decimal"/>
+      <w:lvlText w:val="%1.%2.%3.%4.%5.%6.%7."/>
+      <w:lvlJc w:val="left"/>
+      <w:pPr>
+        <w:ind w:left="5760" w:hanging="1440"/>
+      </w:pPr>
+      <w:rPr>
+        <w:rFonts w:hint="default"/>
+      </w:rPr>
+    </w:lvl>
+    <w:lvl w:ilvl="7">
+      <w:start w:val="1"/>
+      <w:numFmt w:val="decimal"/>
+      <w:lvlText w:val="%1.%2.%3.%4.%5.%6.%7.%8."/>
+      <w:lvlJc w:val="left"/>
+      <w:pPr>
+        <w:ind w:left="6480" w:hanging="1440"/>
+      </w:pPr>
+      <w:rPr>
+        <w:rFonts w:hint="default"/>
+      </w:rPr>
+    </w:lvl>
+    <w:lvl w:ilvl="8">
+      <w:start w:val="1"/>
+      <w:numFmt w:val="decimal"/>
+      <w:lvlText w:val="%1.%2.%3.%4.%5.%6.%7.%8.%9."/>
+      <w:lvlJc w:val="left"/>
+      <w:pPr>
+        <w:ind w:left="7560" w:hanging="1800"/>
+      </w:pPr>
+      <w:rPr>
+        <w:rFonts w:hint="default"/>
+      </w:rPr>
+    </w:lvl>
+  </w:abstractNum>
+  <w:abstractNum w:abstractNumId="1" w15:restartNumberingAfterBreak="0">
+    <w:nsid w:val="346A0D04"/>
+    <w:multiLevelType w:val="multilevel"/>
+    <w:tmpl w:val="282A171C"/>
+    <w:lvl w:ilvl="0">
+      <w:start w:val="1"/>
+      <w:numFmt w:val="decimal"/>
+      <w:lvlText w:val="%1."/>
+      <w:lvlJc w:val="left"/>
+      <w:pPr>
+        <w:ind w:left="360" w:hanging="360"/>
+      </w:pPr>
+      <w:rPr>
+        <w:rFonts w:hint="default"/>
+      </w:rPr>
+    </w:lvl>
+    <w:lvl w:ilvl="1">
+      <w:start w:val="2"/>
+      <w:numFmt w:val="decimal"/>
+      <w:lvlText w:val="%1.%2."/>
+      <w:lvlJc w:val="left"/>
+      <w:pPr>
+        <w:ind w:left="1080" w:hanging="360"/>
+      </w:pPr>
+      <w:rPr>
+        <w:rFonts w:hint="default"/>
+      </w:rPr>
+    </w:lvl>
+    <w:lvl w:ilvl="2">
+      <w:start w:val="1"/>
+      <w:numFmt w:val="decimal"/>
+      <w:lvlText w:val="%1.%2.%3."/>
+      <w:lvlJc w:val="left"/>
+      <w:pPr>
+        <w:ind w:left="2160" w:hanging="720"/>
+      </w:pPr>
+      <w:rPr>
+        <w:rFonts w:hint="default"/>
+      </w:rPr>
+    </w:lvl>
+    <w:lvl w:ilvl="3">
+      <w:start w:val="1"/>
+      <w:numFmt w:val="decimal"/>
+      <w:lvlText w:val="%1.%2.%3.%4."/>
+      <w:lvlJc w:val="left"/>
+      <w:pPr>
+        <w:ind w:left="2880" w:hanging="720"/>
+      </w:pPr>
+      <w:rPr>
+        <w:rFonts w:hint="default"/>
+      </w:rPr>
+    </w:lvl>
+    <w:lvl w:ilvl="4">
+      <w:start w:val="1"/>
+      <w:numFmt w:val="decimal"/>
+      <w:lvlText w:val="%1.%2.%3.%4.%5."/>
+      <w:lvlJc w:val="left"/>
+      <w:pPr>
+        <w:ind w:left="3960" w:hanging="1080"/>
+      </w:pPr>
+      <w:rPr>
+        <w:rFonts w:hint="default"/>
+      </w:rPr>
+    </w:lvl>
+    <w:lvl w:ilvl="5">
+      <w:start w:val="1"/>
+      <w:numFmt w:val="decimal"/>
+      <w:lvlText w:val="%1.%2.%3.%4.%5.%6."/>
+      <w:lvlJc w:val="left"/>
+      <w:pPr>
+        <w:ind w:left="4680" w:hanging="1080"/>
+      </w:pPr>
+      <w:rPr>
+        <w:rFonts w:hint="default"/>
+      </w:rPr>
+    </w:lvl>
+    <w:lvl w:ilvl="6">
+      <w:start w:val="1"/>
+      <w:numFmt w:val="decimal"/>
+      <w:lvlText w:val="%1.%2.%3.%4.%5.%6.%7."/>
+      <w:lvlJc w:val="left"/>
+      <w:pPr>
+        <w:ind w:left="5760" w:hanging="1440"/>
+      </w:pPr>
+      <w:rPr>
+        <w:rFonts w:hint="default"/>
+      </w:rPr>
+    </w:lvl>
+    <w:lvl w:ilvl="7">
+      <w:start w:val="1"/>
+      <w:numFmt w:val="decimal"/>
+      <w:lvlText w:val="%1.%2.%3.%4.%5.%6.%7.%8."/>
+      <w:lvlJc w:val="left"/>
+      <w:pPr>
+        <w:ind w:left="6480" w:hanging="1440"/>
+      </w:pPr>
+      <w:rPr>
+        <w:rFonts w:hint="default"/>
+      </w:rPr>
+    </w:lvl>
+    <w:lvl w:ilvl="8">
+      <w:start w:val="1"/>
+      <w:numFmt w:val="decimal"/>
+      <w:lvlText w:val="%1.%2.%3.%4.%5.%6.%7.%8.%9."/>
+      <w:lvlJc w:val="left"/>
+      <w:pPr>
+        <w:ind w:left="7560" w:hanging="1800"/>
+      </w:pPr>
+      <w:rPr>
+        <w:rFonts w:hint="default"/>
+      </w:rPr>
+    </w:lvl>
+  </w:abstractNum>
+  <w:abstractNum w:abstractNumId="2" w15:restartNumberingAfterBreak="0">
     <w:nsid w:val="43CA664A"/>
     <w:multiLevelType w:val="hybridMultilevel"/>
     <w:tmpl w:val="7E9E0704"/>
@@ -438,11 +924,11 @@
       </w:rPr>
     </w:lvl>
   </w:abstractNum>
-  <w:abstractNum w:abstractNumId="1" w15:restartNumberingAfterBreak="0">
+  <w:abstractNum w:abstractNumId="3" w15:restartNumberingAfterBreak="0">
     <w:nsid w:val="75D06B3C"/>
-    <w:multiLevelType w:val="hybridMultilevel"/>
-    <w:tmpl w:val="36ACC1CC"/>
-    <w:lvl w:ilvl="0" w:tplc="0409000F">
+    <w:multiLevelType w:val="multilevel"/>
+    <w:tmpl w:val="C3CCECBC"/>
+    <w:lvl w:ilvl="0">
       <w:start w:val="1"/>
       <w:numFmt w:val="decimal"/>
       <w:lvlText w:val="%1."/>
@@ -454,84 +940,122 @@
         <w:rFonts w:hint="default"/>
       </w:rPr>
     </w:lvl>
-    <w:lvl w:ilvl="1" w:tplc="04090019" w:tentative="1">
-      <w:start w:val="1"/>
-      <w:numFmt w:val="lowerLetter"/>
-      <w:lvlText w:val="%2."/>
-      <w:lvlJc w:val="left"/>
-      <w:pPr>
-        <w:ind w:left="1440" w:hanging="360"/>
-      </w:pPr>
-    </w:lvl>
-    <w:lvl w:ilvl="2" w:tplc="0409001B" w:tentative="1">
-      <w:start w:val="1"/>
-      <w:numFmt w:val="lowerRoman"/>
-      <w:lvlText w:val="%3."/>
-      <w:lvlJc w:val="right"/>
-      <w:pPr>
-        <w:ind w:left="2160" w:hanging="180"/>
-      </w:pPr>
-    </w:lvl>
-    <w:lvl w:ilvl="3" w:tplc="0409000F" w:tentative="1">
-      <w:start w:val="1"/>
-      <w:numFmt w:val="decimal"/>
-      <w:lvlText w:val="%4."/>
-      <w:lvlJc w:val="left"/>
-      <w:pPr>
-        <w:ind w:left="2880" w:hanging="360"/>
-      </w:pPr>
-    </w:lvl>
-    <w:lvl w:ilvl="4" w:tplc="04090019" w:tentative="1">
-      <w:start w:val="1"/>
-      <w:numFmt w:val="lowerLetter"/>
-      <w:lvlText w:val="%5."/>
-      <w:lvlJc w:val="left"/>
-      <w:pPr>
-        <w:ind w:left="3600" w:hanging="360"/>
-      </w:pPr>
-    </w:lvl>
-    <w:lvl w:ilvl="5" w:tplc="0409001B" w:tentative="1">
-      <w:start w:val="1"/>
-      <w:numFmt w:val="lowerRoman"/>
-      <w:lvlText w:val="%6."/>
-      <w:lvlJc w:val="right"/>
-      <w:pPr>
-        <w:ind w:left="4320" w:hanging="180"/>
-      </w:pPr>
-    </w:lvl>
-    <w:lvl w:ilvl="6" w:tplc="0409000F" w:tentative="1">
-      <w:start w:val="1"/>
-      <w:numFmt w:val="decimal"/>
-      <w:lvlText w:val="%7."/>
-      <w:lvlJc w:val="left"/>
-      <w:pPr>
-        <w:ind w:left="5040" w:hanging="360"/>
-      </w:pPr>
-    </w:lvl>
-    <w:lvl w:ilvl="7" w:tplc="04090019" w:tentative="1">
-      <w:start w:val="1"/>
-      <w:numFmt w:val="lowerLetter"/>
-      <w:lvlText w:val="%8."/>
-      <w:lvlJc w:val="left"/>
-      <w:pPr>
-        <w:ind w:left="5760" w:hanging="360"/>
-      </w:pPr>
-    </w:lvl>
-    <w:lvl w:ilvl="8" w:tplc="0409001B" w:tentative="1">
-      <w:start w:val="1"/>
-      <w:numFmt w:val="lowerRoman"/>
-      <w:lvlText w:val="%9."/>
-      <w:lvlJc w:val="right"/>
-      <w:pPr>
-        <w:ind w:left="6480" w:hanging="180"/>
-      </w:pPr>
+    <w:lvl w:ilvl="1">
+      <w:start w:val="1"/>
+      <w:numFmt w:val="decimal"/>
+      <w:isLgl/>
+      <w:lvlText w:val="%1.%2"/>
+      <w:lvlJc w:val="left"/>
+      <w:pPr>
+        <w:ind w:left="720" w:hanging="360"/>
+      </w:pPr>
+      <w:rPr>
+        <w:rFonts w:hint="default"/>
+      </w:rPr>
+    </w:lvl>
+    <w:lvl w:ilvl="2">
+      <w:start w:val="1"/>
+      <w:numFmt w:val="decimal"/>
+      <w:isLgl/>
+      <w:lvlText w:val="%1.%2.%3"/>
+      <w:lvlJc w:val="left"/>
+      <w:pPr>
+        <w:ind w:left="1080" w:hanging="720"/>
+      </w:pPr>
+      <w:rPr>
+        <w:rFonts w:hint="default"/>
+      </w:rPr>
+    </w:lvl>
+    <w:lvl w:ilvl="3">
+      <w:start w:val="1"/>
+      <w:numFmt w:val="decimal"/>
+      <w:isLgl/>
+      <w:lvlText w:val="%1.%2.%3.%4"/>
+      <w:lvlJc w:val="left"/>
+      <w:pPr>
+        <w:ind w:left="1080" w:hanging="720"/>
+      </w:pPr>
+      <w:rPr>
+        <w:rFonts w:hint="default"/>
+      </w:rPr>
+    </w:lvl>
+    <w:lvl w:ilvl="4">
+      <w:start w:val="1"/>
+      <w:numFmt w:val="decimal"/>
+      <w:isLgl/>
+      <w:lvlText w:val="%1.%2.%3.%4.%5"/>
+      <w:lvlJc w:val="left"/>
+      <w:pPr>
+        <w:ind w:left="1440" w:hanging="1080"/>
+      </w:pPr>
+      <w:rPr>
+        <w:rFonts w:hint="default"/>
+      </w:rPr>
+    </w:lvl>
+    <w:lvl w:ilvl="5">
+      <w:start w:val="1"/>
+      <w:numFmt w:val="decimal"/>
+      <w:isLgl/>
+      <w:lvlText w:val="%1.%2.%3.%4.%5.%6"/>
+      <w:lvlJc w:val="left"/>
+      <w:pPr>
+        <w:ind w:left="1440" w:hanging="1080"/>
+      </w:pPr>
+      <w:rPr>
+        <w:rFonts w:hint="default"/>
+      </w:rPr>
+    </w:lvl>
+    <w:lvl w:ilvl="6">
+      <w:start w:val="1"/>
+      <w:numFmt w:val="decimal"/>
+      <w:isLgl/>
+      <w:lvlText w:val="%1.%2.%3.%4.%5.%6.%7"/>
+      <w:lvlJc w:val="left"/>
+      <w:pPr>
+        <w:ind w:left="1800" w:hanging="1440"/>
+      </w:pPr>
+      <w:rPr>
+        <w:rFonts w:hint="default"/>
+      </w:rPr>
+    </w:lvl>
+    <w:lvl w:ilvl="7">
+      <w:start w:val="1"/>
+      <w:numFmt w:val="decimal"/>
+      <w:isLgl/>
+      <w:lvlText w:val="%1.%2.%3.%4.%5.%6.%7.%8"/>
+      <w:lvlJc w:val="left"/>
+      <w:pPr>
+        <w:ind w:left="1800" w:hanging="1440"/>
+      </w:pPr>
+      <w:rPr>
+        <w:rFonts w:hint="default"/>
+      </w:rPr>
+    </w:lvl>
+    <w:lvl w:ilvl="8">
+      <w:start w:val="1"/>
+      <w:numFmt w:val="decimal"/>
+      <w:isLgl/>
+      <w:lvlText w:val="%1.%2.%3.%4.%5.%6.%7.%8.%9"/>
+      <w:lvlJc w:val="left"/>
+      <w:pPr>
+        <w:ind w:left="1800" w:hanging="1440"/>
+      </w:pPr>
+      <w:rPr>
+        <w:rFonts w:hint="default"/>
+      </w:rPr>
     </w:lvl>
   </w:abstractNum>
   <w:num w:numId="1">
-    <w:abstractNumId w:val="0"/>
+    <w:abstractNumId w:val="2"/>
   </w:num>
   <w:num w:numId="2">
+    <w:abstractNumId w:val="3"/>
+  </w:num>
+  <w:num w:numId="3">
     <w:abstractNumId w:val="1"/>
+  </w:num>
+  <w:num w:numId="4">
+    <w:abstractNumId w:val="0"/>
   </w:num>
 </w:numbering>
 </file>

</xml_diff>